<commit_message>
Documentación con alcance y tiempos actualizados
</commit_message>
<xml_diff>
--- a/Documentation/Hermes v2.0.docx
+++ b/Documentation/Hermes v2.0.docx
@@ -1542,7 +1542,39 @@
         <w:rPr>
           <w:lang w:val="es-CL"/>
         </w:rPr>
-        <w:t>Qué se espera obtener:</w:t>
+        <w:t xml:space="preserve">Qué se </w:t>
+      </w:r>
+      <w:r>
+        <w:rPr>
+          <w:lang w:val="es-CL"/>
+        </w:rPr>
+        <w:t>puede</w:t>
+      </w:r>
+      <w:r>
+        <w:rPr>
+          <w:lang w:val="es-CL"/>
+        </w:rPr>
+        <w:t xml:space="preserve"> obtener</w:t>
+      </w:r>
+      <w:r>
+        <w:rPr>
+          <w:lang w:val="es-CL"/>
+        </w:rPr>
+        <w:t xml:space="preserve"> de Social </w:t>
+      </w:r>
+      <w:proofErr w:type="spellStart"/>
+      <w:r>
+        <w:rPr>
+          <w:lang w:val="es-CL"/>
+        </w:rPr>
+        <w:t>Listening</w:t>
+      </w:r>
+      <w:proofErr w:type="spellEnd"/>
+      <w:r>
+        <w:rPr>
+          <w:lang w:val="es-CL"/>
+        </w:rPr>
+        <w:t>:</w:t>
       </w:r>
       <w:bookmarkEnd w:id="1"/>
     </w:p>
@@ -2673,13 +2705,58 @@
           <w:lang w:val="es-CL"/>
         </w:rPr>
       </w:pPr>
-      <w:bookmarkStart w:id="6" w:name="_Toc75789215"/>
       <w:r>
         <w:rPr>
           <w:lang w:val="es-CL"/>
         </w:rPr>
         <w:lastRenderedPageBreak/>
-        <w:t>Primera Instancia</w:t>
+        <w:t>MVP</w:t>
+      </w:r>
+    </w:p>
+    <w:p>
+      <w:pPr>
+        <w:rPr>
+          <w:lang w:val="es-CL"/>
+        </w:rPr>
+      </w:pPr>
+      <w:r>
+        <w:rPr>
+          <w:lang w:val="es-CL"/>
+        </w:rPr>
+        <w:t>Este MVP se</w:t>
+      </w:r>
+      <w:r>
+        <w:rPr>
+          <w:lang w:val="es-CL"/>
+        </w:rPr>
+        <w:t xml:space="preserve"> enfocar</w:t>
+      </w:r>
+      <w:r>
+        <w:rPr>
+          <w:lang w:val="es-CL"/>
+        </w:rPr>
+        <w:t>á</w:t>
+      </w:r>
+      <w:r>
+        <w:rPr>
+          <w:lang w:val="es-CL"/>
+        </w:rPr>
+        <w:t xml:space="preserve"> en lo siguiente:</w:t>
+      </w:r>
+    </w:p>
+    <w:p>
+      <w:pPr>
+        <w:pStyle w:val="Heading2"/>
+        <w:rPr>
+          <w:lang w:val="es-CL"/>
+        </w:rPr>
+      </w:pPr>
+      <w:bookmarkStart w:id="6" w:name="_Toc75789216"/>
+      <w:r>
+        <w:rPr>
+          <w:lang w:val="es-CL"/>
+        </w:rPr>
+        <w:t>Branding</w:t>
       </w:r>
       <w:bookmarkEnd w:id="6"/>
     </w:p>
@@ -2693,7 +2770,93 @@
         <w:rPr>
           <w:lang w:val="es-CL"/>
         </w:rPr>
-        <w:t>En esta primera instancia, nos enfocaremos en lo siguiente:</w:t>
+        <w:t xml:space="preserve">Se analizan los </w:t>
+      </w:r>
+      <w:r>
+        <w:rPr>
+          <w:lang w:val="es-CL"/>
+        </w:rPr>
+        <w:t>publicaciones</w:t>
+      </w:r>
+      <w:r>
+        <w:rPr>
+          <w:lang w:val="es-CL"/>
+        </w:rPr>
+        <w:t xml:space="preserve">, reacciones y comentarios relacionados a </w:t>
+      </w:r>
+      <w:proofErr w:type="spellStart"/>
+      <w:r>
+        <w:rPr>
+          <w:lang w:val="es-CL"/>
+        </w:rPr>
+        <w:t>Applaudo</w:t>
+      </w:r>
+      <w:proofErr w:type="spellEnd"/>
+      <w:r>
+        <w:rPr>
+          <w:lang w:val="es-CL"/>
+        </w:rPr>
+        <w:t xml:space="preserve"> </w:t>
+      </w:r>
+      <w:proofErr w:type="spellStart"/>
+      <w:r>
+        <w:rPr>
+          <w:lang w:val="es-CL"/>
+        </w:rPr>
+        <w:t>Studios</w:t>
+      </w:r>
+      <w:proofErr w:type="spellEnd"/>
+      <w:r>
+        <w:rPr>
+          <w:lang w:val="es-CL"/>
+        </w:rPr>
+        <w:t xml:space="preserve"> para capturar el sentimiento de la publicación respecto a la compañía</w:t>
+      </w:r>
+      <w:r>
+        <w:rPr>
+          <w:lang w:val="es-CL"/>
+        </w:rPr>
+        <w:t xml:space="preserve"> (</w:t>
+      </w:r>
+      <w:proofErr w:type="spellStart"/>
+      <w:r>
+        <w:rPr>
+          <w:lang w:val="es-CL"/>
+        </w:rPr>
+        <w:t>sentiment</w:t>
+      </w:r>
+      <w:proofErr w:type="spellEnd"/>
+      <w:r>
+        <w:rPr>
+          <w:lang w:val="es-CL"/>
+        </w:rPr>
+        <w:t xml:space="preserve"> </w:t>
+      </w:r>
+      <w:proofErr w:type="spellStart"/>
+      <w:r>
+        <w:rPr>
+          <w:lang w:val="es-CL"/>
+        </w:rPr>
+        <w:t>analysis</w:t>
+      </w:r>
+      <w:proofErr w:type="spellEnd"/>
+      <w:r>
+        <w:rPr>
+          <w:lang w:val="es-CL"/>
+        </w:rPr>
+        <w:t>)</w:t>
+      </w:r>
+      <w:r>
+        <w:rPr>
+          <w:lang w:val="es-CL"/>
+        </w:rPr>
+        <w:t>.</w:t>
+      </w:r>
+      <w:r>
+        <w:rPr>
+          <w:lang w:val="es-CL"/>
+        </w:rPr>
+        <w:t xml:space="preserve"> Se analizan los tópicos, formatos, palabras claves e influenciadores con mayor impacto.</w:t>
       </w:r>
     </w:p>
     <w:p>
@@ -2703,12 +2866,12 @@
           <w:lang w:val="es-CL"/>
         </w:rPr>
       </w:pPr>
-      <w:bookmarkStart w:id="7" w:name="_Toc75789216"/>
-      <w:r>
-        <w:rPr>
-          <w:lang w:val="es-CL"/>
-        </w:rPr>
-        <w:t>Branding</w:t>
+      <w:bookmarkStart w:id="7" w:name="_Toc75789217"/>
+      <w:r>
+        <w:rPr>
+          <w:lang w:val="es-CL"/>
+        </w:rPr>
+        <w:t>Anticipación de problemas</w:t>
       </w:r>
       <w:bookmarkEnd w:id="7"/>
     </w:p>
@@ -2722,93 +2885,19 @@
         <w:rPr>
           <w:lang w:val="es-CL"/>
         </w:rPr>
-        <w:t xml:space="preserve">Se analizan los </w:t>
-      </w:r>
-      <w:r>
-        <w:rPr>
-          <w:lang w:val="es-CL"/>
-        </w:rPr>
-        <w:t>publicaciones</w:t>
-      </w:r>
-      <w:r>
-        <w:rPr>
-          <w:lang w:val="es-CL"/>
-        </w:rPr>
-        <w:t xml:space="preserve">, reacciones y comentarios relacionados a </w:t>
-      </w:r>
-      <w:proofErr w:type="spellStart"/>
-      <w:r>
-        <w:rPr>
-          <w:lang w:val="es-CL"/>
-        </w:rPr>
-        <w:t>Applaudo</w:t>
-      </w:r>
-      <w:proofErr w:type="spellEnd"/>
-      <w:r>
-        <w:rPr>
-          <w:lang w:val="es-CL"/>
-        </w:rPr>
-        <w:t xml:space="preserve"> </w:t>
-      </w:r>
-      <w:proofErr w:type="spellStart"/>
-      <w:r>
-        <w:rPr>
-          <w:lang w:val="es-CL"/>
-        </w:rPr>
-        <w:t>Studios</w:t>
-      </w:r>
-      <w:proofErr w:type="spellEnd"/>
-      <w:r>
-        <w:rPr>
-          <w:lang w:val="es-CL"/>
-        </w:rPr>
-        <w:t xml:space="preserve"> para capturar el sentimiento de la publicación respecto a la compañía</w:t>
-      </w:r>
-      <w:r>
-        <w:rPr>
-          <w:lang w:val="es-CL"/>
-        </w:rPr>
-        <w:t xml:space="preserve"> (</w:t>
-      </w:r>
-      <w:proofErr w:type="spellStart"/>
-      <w:r>
-        <w:rPr>
-          <w:lang w:val="es-CL"/>
-        </w:rPr>
-        <w:t>sentiment</w:t>
-      </w:r>
-      <w:proofErr w:type="spellEnd"/>
-      <w:r>
-        <w:rPr>
-          <w:lang w:val="es-CL"/>
-        </w:rPr>
-        <w:t xml:space="preserve"> </w:t>
-      </w:r>
-      <w:proofErr w:type="spellStart"/>
-      <w:r>
-        <w:rPr>
-          <w:lang w:val="es-CL"/>
-        </w:rPr>
-        <w:t>analysis</w:t>
-      </w:r>
-      <w:proofErr w:type="spellEnd"/>
-      <w:r>
-        <w:rPr>
-          <w:lang w:val="es-CL"/>
-        </w:rPr>
-        <w:t>)</w:t>
-      </w:r>
-      <w:r>
-        <w:rPr>
-          <w:lang w:val="es-CL"/>
-        </w:rPr>
-        <w:t>.</w:t>
-      </w:r>
-      <w:r>
-        <w:rPr>
-          <w:lang w:val="es-CL"/>
-        </w:rPr>
-        <w:t xml:space="preserve"> Se analizan los tópicos, formatos, palabras claves e influenciadores con mayor impacto.</w:t>
+        <w:t>Por medio del análisis anterior, s</w:t>
+      </w:r>
+      <w:r>
+        <w:rPr>
+          <w:lang w:val="es-CL"/>
+        </w:rPr>
+        <w:t>e</w:t>
+      </w:r>
+      <w:r>
+        <w:rPr>
+          <w:lang w:val="es-CL"/>
+        </w:rPr>
+        <w:t xml:space="preserve"> buscará detectar las posibles crisis tempranamente.</w:t>
       </w:r>
     </w:p>
     <w:p>
@@ -2818,55 +2907,14 @@
           <w:lang w:val="es-CL"/>
         </w:rPr>
       </w:pPr>
-      <w:bookmarkStart w:id="8" w:name="_Toc75789217"/>
-      <w:r>
-        <w:rPr>
-          <w:lang w:val="es-CL"/>
-        </w:rPr>
-        <w:t>Anticipación de problemas</w:t>
+      <w:bookmarkStart w:id="8" w:name="_Toc75789218"/>
+      <w:r>
+        <w:rPr>
+          <w:lang w:val="es-CL"/>
+        </w:rPr>
+        <w:t>Creación de Contenido</w:t>
       </w:r>
       <w:bookmarkEnd w:id="8"/>
-    </w:p>
-    <w:p>
-      <w:pPr>
-        <w:rPr>
-          <w:lang w:val="es-CL"/>
-        </w:rPr>
-      </w:pPr>
-      <w:r>
-        <w:rPr>
-          <w:lang w:val="es-CL"/>
-        </w:rPr>
-        <w:t>Por medio del análisis anterior, s</w:t>
-      </w:r>
-      <w:r>
-        <w:rPr>
-          <w:lang w:val="es-CL"/>
-        </w:rPr>
-        <w:t>e</w:t>
-      </w:r>
-      <w:r>
-        <w:rPr>
-          <w:lang w:val="es-CL"/>
-        </w:rPr>
-        <w:t xml:space="preserve"> buscará detectar las posibles crisis tempranamente.</w:t>
-      </w:r>
-    </w:p>
-    <w:p>
-      <w:pPr>
-        <w:pStyle w:val="Heading2"/>
-        <w:rPr>
-          <w:lang w:val="es-CL"/>
-        </w:rPr>
-      </w:pPr>
-      <w:bookmarkStart w:id="9" w:name="_Toc75789218"/>
-      <w:r>
-        <w:rPr>
-          <w:lang w:val="es-CL"/>
-        </w:rPr>
-        <w:t>Creación de Contenido</w:t>
-      </w:r>
-      <w:bookmarkEnd w:id="9"/>
     </w:p>
     <w:p>
       <w:pPr>
@@ -3103,12 +3151,41 @@
           <w:lang w:val="es-CL"/>
         </w:rPr>
       </w:pPr>
-      <w:bookmarkStart w:id="10" w:name="_Toc75789219"/>
+      <w:bookmarkStart w:id="9" w:name="_Toc75789219"/>
       <w:r>
         <w:rPr>
           <w:lang w:val="es-CL"/>
         </w:rPr>
         <w:t>Asignación de Recursos para Marketing</w:t>
+      </w:r>
+      <w:bookmarkEnd w:id="9"/>
+    </w:p>
+    <w:p>
+      <w:pPr>
+        <w:rPr>
+          <w:lang w:val="es-CL"/>
+        </w:rPr>
+      </w:pPr>
+      <w:r>
+        <w:rPr>
+          <w:lang w:val="es-CL"/>
+        </w:rPr>
+        <w:t>Por medio del uso de herramientas externas, se analiza como la competencia asigna sus recursos en las redes sociales.</w:t>
+      </w:r>
+    </w:p>
+    <w:p>
+      <w:pPr>
+        <w:pStyle w:val="Heading2"/>
+        <w:rPr>
+          <w:lang w:val="es-CL"/>
+        </w:rPr>
+      </w:pPr>
+      <w:bookmarkStart w:id="10" w:name="_Toc75789220"/>
+      <w:r>
+        <w:rPr>
+          <w:lang w:val="es-CL"/>
+        </w:rPr>
+        <w:t>Geolocalización</w:t>
       </w:r>
       <w:bookmarkEnd w:id="10"/>
     </w:p>
@@ -3122,7 +3199,21 @@
         <w:rPr>
           <w:lang w:val="es-CL"/>
         </w:rPr>
-        <w:t>Por medio del uso de herramientas externas, se analiza como la competencia asigna sus recursos en las redes sociales.</w:t>
+        <w:t xml:space="preserve">El análisis anterior se divide en 2 aristas, comercial y reclutamiento. El análisis comercial, estará enfocado a publicaciones y usuarios de los Estados Unidos, mientras que el análisis para </w:t>
+      </w:r>
+      <w:proofErr w:type="gramStart"/>
+      <w:r>
+        <w:rPr>
+          <w:lang w:val="es-CL"/>
+        </w:rPr>
+        <w:t>reclutamiento,</w:t>
+      </w:r>
+      <w:proofErr w:type="gramEnd"/>
+      <w:r>
+        <w:rPr>
+          <w:lang w:val="es-CL"/>
+        </w:rPr>
+        <w:t xml:space="preserve"> está enfocado en américa latina.</w:t>
       </w:r>
     </w:p>
     <w:p>
@@ -3132,12 +3223,12 @@
           <w:lang w:val="es-CL"/>
         </w:rPr>
       </w:pPr>
-      <w:bookmarkStart w:id="11" w:name="_Toc75789220"/>
-      <w:r>
-        <w:rPr>
-          <w:lang w:val="es-CL"/>
-        </w:rPr>
-        <w:t>Geolocalización</w:t>
+      <w:bookmarkStart w:id="11" w:name="_Toc75789224"/>
+      <w:r>
+        <w:rPr>
+          <w:lang w:val="es-CL"/>
+        </w:rPr>
+        <w:t>Entregables</w:t>
       </w:r>
       <w:bookmarkEnd w:id="11"/>
     </w:p>
@@ -3151,38 +3242,43 @@
         <w:rPr>
           <w:lang w:val="es-CL"/>
         </w:rPr>
-        <w:t xml:space="preserve">El análisis anterior se divide en 2 aristas, comercial y reclutamiento. El análisis comercial, estará enfocado a publicaciones y usuarios de los Estados Unidos, mientras que el análisis para </w:t>
-      </w:r>
-      <w:proofErr w:type="gramStart"/>
-      <w:r>
-        <w:rPr>
-          <w:lang w:val="es-CL"/>
-        </w:rPr>
-        <w:t>reclutamiento,</w:t>
-      </w:r>
-      <w:proofErr w:type="gramEnd"/>
-      <w:r>
-        <w:rPr>
-          <w:lang w:val="es-CL"/>
-        </w:rPr>
-        <w:t xml:space="preserve"> está enfocado en américa latina.</w:t>
+        <w:t xml:space="preserve">Se entregará un </w:t>
+      </w:r>
+      <w:proofErr w:type="spellStart"/>
+      <w:r>
+        <w:rPr>
+          <w:lang w:val="es-CL"/>
+        </w:rPr>
+        <w:t>Dashboard</w:t>
+      </w:r>
+      <w:proofErr w:type="spellEnd"/>
+      <w:r>
+        <w:rPr>
+          <w:lang w:val="es-CL"/>
+        </w:rPr>
+        <w:t xml:space="preserve"> visualizando la información recopilada de manera que fácilmente se puedan obtener </w:t>
+      </w:r>
+      <w:proofErr w:type="spellStart"/>
+      <w:r>
+        <w:rPr>
+          <w:lang w:val="es-CL"/>
+        </w:rPr>
+        <w:t>insights</w:t>
+      </w:r>
+      <w:proofErr w:type="spellEnd"/>
+      <w:r>
+        <w:rPr>
+          <w:lang w:val="es-CL"/>
+        </w:rPr>
+        <w:t xml:space="preserve"> de ella.</w:t>
       </w:r>
     </w:p>
     <w:p>
       <w:pPr>
-        <w:pStyle w:val="Heading2"/>
-        <w:rPr>
-          <w:lang w:val="es-CL"/>
-        </w:rPr>
-      </w:pPr>
-      <w:bookmarkStart w:id="12" w:name="_Toc75789224"/>
-      <w:r>
-        <w:rPr>
-          <w:lang w:val="es-CL"/>
-        </w:rPr>
-        <w:t>Entregables</w:t>
-      </w:r>
-      <w:bookmarkEnd w:id="12"/>
+        <w:rPr>
+          <w:lang w:val="es-CL"/>
+        </w:rPr>
+      </w:pPr>
     </w:p>
     <w:p>
       <w:pPr>
@@ -3190,40 +3286,6 @@
           <w:lang w:val="es-CL"/>
         </w:rPr>
       </w:pPr>
-      <w:r>
-        <w:rPr>
-          <w:lang w:val="es-CL"/>
-        </w:rPr>
-        <w:t xml:space="preserve">Se entregará un </w:t>
-      </w:r>
-      <w:proofErr w:type="spellStart"/>
-      <w:r>
-        <w:rPr>
-          <w:lang w:val="es-CL"/>
-        </w:rPr>
-        <w:t>Dashboard</w:t>
-      </w:r>
-      <w:proofErr w:type="spellEnd"/>
-      <w:r>
-        <w:rPr>
-          <w:lang w:val="es-CL"/>
-        </w:rPr>
-        <w:t xml:space="preserve"> visualizando la información recopilada de manera que fácilmente se puedan obtener </w:t>
-      </w:r>
-      <w:proofErr w:type="spellStart"/>
-      <w:r>
-        <w:rPr>
-          <w:lang w:val="es-CL"/>
-        </w:rPr>
-        <w:t>insights</w:t>
-      </w:r>
-      <w:proofErr w:type="spellEnd"/>
-      <w:r>
-        <w:rPr>
-          <w:lang w:val="es-CL"/>
-        </w:rPr>
-        <w:t xml:space="preserve"> de ella.</w:t>
-      </w:r>
     </w:p>
     <w:p>
       <w:pPr>
@@ -3248,26 +3310,12 @@
     </w:p>
     <w:p>
       <w:pPr>
-        <w:rPr>
-          <w:lang w:val="es-CL"/>
-        </w:rPr>
-      </w:pPr>
-    </w:p>
-    <w:p>
-      <w:pPr>
-        <w:rPr>
-          <w:lang w:val="es-CL"/>
-        </w:rPr>
-      </w:pPr>
-    </w:p>
-    <w:p>
-      <w:pPr>
         <w:pStyle w:val="Heading2"/>
         <w:rPr>
           <w:lang w:val="es-CL"/>
         </w:rPr>
       </w:pPr>
-      <w:bookmarkStart w:id="13" w:name="_Toc75789225"/>
+      <w:bookmarkStart w:id="12" w:name="_Toc75789225"/>
       <w:r>
         <w:rPr>
           <w:lang w:val="es-CL"/>
@@ -3275,7 +3323,7 @@
         <w:lastRenderedPageBreak/>
         <w:t>Alcance y Tiempos</w:t>
       </w:r>
-      <w:bookmarkEnd w:id="13"/>
+      <w:bookmarkEnd w:id="12"/>
     </w:p>
     <w:p>
       <w:pPr>
@@ -6008,7 +6056,7 @@
           <w:lang w:val="es-CL"/>
         </w:rPr>
       </w:pPr>
-      <w:bookmarkStart w:id="14" w:name="_Toc75789226"/>
+      <w:bookmarkStart w:id="13" w:name="_Toc75789226"/>
       <w:r>
         <w:rPr>
           <w:lang w:val="es-CL"/>
@@ -6016,7 +6064,7 @@
         <w:lastRenderedPageBreak/>
         <w:t>Fuentes:</w:t>
       </w:r>
-      <w:bookmarkEnd w:id="14"/>
+      <w:bookmarkEnd w:id="13"/>
     </w:p>
     <w:p>
       <w:pPr>

</xml_diff>